<commit_message>
Update Evaluating Antennas For LEO Satellites_V2.docx
DocX file updated for GitHub
</commit_message>
<xml_diff>
--- a/AMSAT Journal/Evaluating Antennas For LEO Satellites_V2.docx
+++ b/AMSAT Journal/Evaluating Antennas For LEO Satellites_V2.docx
@@ -130,7 +130,14 @@
           <w:sz w:val="24"/>
           <w:szCs w:val="24"/>
         </w:rPr>
-        <w:t xml:space="preserve">In this paper I have included the Vertical Radiation Pattern results of some popular antennas and have tabulated the results on a spreadsheet available in </w:t>
+        <w:t xml:space="preserve">In this paper I have included the Vertical Radiation Pattern results of some popular antennas and have tabulated the results on a spreadsheet available </w:t>
+      </w:r>
+      <w:r>
+        <w:rPr>
+          <w:sz w:val="24"/>
+          <w:szCs w:val="24"/>
+        </w:rPr>
+        <w:t xml:space="preserve">on </w:t>
       </w:r>
       <w:proofErr w:type="spellStart"/>
       <w:r>
@@ -138,7 +145,7 @@
           <w:sz w:val="24"/>
           <w:szCs w:val="24"/>
         </w:rPr>
-        <w:t>dropbox</w:t>
+        <w:t>GitHub</w:t>
       </w:r>
       <w:proofErr w:type="spellEnd"/>
       <w:r>
@@ -868,7 +875,7 @@
           <w:sz w:val="24"/>
           <w:szCs w:val="24"/>
         </w:rPr>
-        <w:t>dropbox</w:t>
+        <w:t>GitHub</w:t>
       </w:r>
       <w:proofErr w:type="spellEnd"/>
       <w:r>
@@ -1179,7 +1186,7 @@
           <w:sz w:val="24"/>
           <w:szCs w:val="24"/>
         </w:rPr>
-        <w:t>dropbox</w:t>
+        <w:t>GitHub</w:t>
       </w:r>
       <w:proofErr w:type="spellEnd"/>
       <w:r>
@@ -1315,7 +1322,7 @@
           <w:sz w:val="24"/>
           <w:szCs w:val="24"/>
         </w:rPr>
-        <w:t>dropbox</w:t>
+        <w:t>GitHub</w:t>
       </w:r>
       <w:proofErr w:type="spellEnd"/>
       <w:r>
@@ -1751,7 +1758,7 @@
           <w:sz w:val="24"/>
           <w:szCs w:val="24"/>
         </w:rPr>
-        <w:t>dropbox</w:t>
+        <w:t>GitHub</w:t>
       </w:r>
       <w:proofErr w:type="spellEnd"/>
       <w:r>
@@ -1834,6 +1841,29 @@
           <w:szCs w:val="24"/>
         </w:rPr>
         <w:t>)</w:t>
+      </w:r>
+      <w:r>
+        <w:rPr>
+          <w:sz w:val="24"/>
+          <w:szCs w:val="24"/>
+        </w:rPr>
+        <w:t xml:space="preserve"> and </w:t>
+      </w:r>
+      <w:proofErr w:type="spellStart"/>
+      <w:r>
+        <w:rPr>
+          <w:sz w:val="24"/>
+          <w:szCs w:val="24"/>
+        </w:rPr>
+        <w:t>GitHub</w:t>
+      </w:r>
+      <w:proofErr w:type="spellEnd"/>
+      <w:r>
+        <w:rPr>
+          <w:sz w:val="24"/>
+          <w:szCs w:val="24"/>
+        </w:rPr>
+        <w:t xml:space="preserve"> [2]</w:t>
       </w:r>
       <w:r>
         <w:rPr>
@@ -1942,23 +1972,140 @@
       <w:pPr>
         <w:pStyle w:val="ListParagraph"/>
         <w:rPr>
-          <w:sz w:val="24"/>
-          <w:szCs w:val="24"/>
-        </w:rPr>
-      </w:pPr>
-      <w:r>
-        <w:rPr>
-          <w:sz w:val="24"/>
-          <w:szCs w:val="24"/>
-        </w:rPr>
-        <w:t xml:space="preserve">A Noise Floor calculator that can be used for any ground station is in </w:t>
-      </w:r>
-      <w:r>
-        <w:rPr>
-          <w:sz w:val="24"/>
-          <w:szCs w:val="24"/>
-        </w:rPr>
-        <w:t xml:space="preserve">different </w:t>
+          <w:b/>
+          <w:sz w:val="24"/>
+          <w:szCs w:val="24"/>
+        </w:rPr>
+      </w:pPr>
+    </w:p>
+    <w:p>
+      <w:pPr>
+        <w:pStyle w:val="ListParagraph"/>
+        <w:rPr>
+          <w:sz w:val="24"/>
+          <w:szCs w:val="24"/>
+        </w:rPr>
+      </w:pPr>
+      <w:r>
+        <w:rPr>
+          <w:b/>
+          <w:sz w:val="24"/>
+          <w:szCs w:val="24"/>
+        </w:rPr>
+        <w:t xml:space="preserve">Conclusions: </w:t>
+      </w:r>
+    </w:p>
+    <w:p>
+      <w:pPr>
+        <w:pStyle w:val="ListParagraph"/>
+        <w:rPr>
+          <w:sz w:val="24"/>
+          <w:szCs w:val="24"/>
+        </w:rPr>
+      </w:pPr>
+      <w:r>
+        <w:rPr>
+          <w:sz w:val="24"/>
+          <w:szCs w:val="24"/>
+        </w:rPr>
+        <w:t>Satellites with a 2M downlink</w:t>
+      </w:r>
+      <w:r>
+        <w:rPr>
+          <w:sz w:val="24"/>
+          <w:szCs w:val="24"/>
+        </w:rPr>
+        <w:t xml:space="preserve"> can be worked with most antennas</w:t>
+      </w:r>
+      <w:r>
+        <w:rPr>
+          <w:sz w:val="24"/>
+          <w:szCs w:val="24"/>
+        </w:rPr>
+        <w:t>. Even a simple ¼ wave ground</w:t>
+      </w:r>
+      <w:r>
+        <w:rPr>
+          <w:sz w:val="24"/>
+          <w:szCs w:val="24"/>
+        </w:rPr>
+        <w:t xml:space="preserve"> </w:t>
+      </w:r>
+      <w:r>
+        <w:rPr>
+          <w:sz w:val="24"/>
+          <w:szCs w:val="24"/>
+        </w:rPr>
+        <w:t xml:space="preserve">plane will </w:t>
+      </w:r>
+      <w:r>
+        <w:rPr>
+          <w:sz w:val="24"/>
+          <w:szCs w:val="24"/>
+        </w:rPr>
+        <w:t>give surprisingly good results.</w:t>
+      </w:r>
+      <w:r>
+        <w:rPr>
+          <w:sz w:val="24"/>
+          <w:szCs w:val="24"/>
+        </w:rPr>
+        <w:t xml:space="preserve"> </w:t>
+      </w:r>
+      <w:r>
+        <w:rPr>
+          <w:sz w:val="24"/>
+          <w:szCs w:val="24"/>
+        </w:rPr>
+        <w:t xml:space="preserve"> A 1dB Noise figure or better preamp would be useful but not essential.</w:t>
+      </w:r>
+    </w:p>
+    <w:p>
+      <w:pPr>
+        <w:pStyle w:val="ListParagraph"/>
+        <w:rPr>
+          <w:sz w:val="24"/>
+          <w:szCs w:val="24"/>
+        </w:rPr>
+      </w:pPr>
+      <w:r>
+        <w:rPr>
+          <w:sz w:val="24"/>
+          <w:szCs w:val="24"/>
+        </w:rPr>
+        <w:t>Eggbeaters and other types of Turnstiles will give varying results at low angles due to ground reflections but work well above 20 degrees elevation.</w:t>
+      </w:r>
+    </w:p>
+    <w:p>
+      <w:pPr>
+        <w:pStyle w:val="ListParagraph"/>
+        <w:rPr>
+          <w:sz w:val="24"/>
+          <w:szCs w:val="24"/>
+        </w:rPr>
+      </w:pPr>
+      <w:r>
+        <w:rPr>
+          <w:sz w:val="24"/>
+          <w:szCs w:val="24"/>
+        </w:rPr>
+        <w:t>Similar comments apply to the QFH antenna.</w:t>
+      </w:r>
+    </w:p>
+    <w:p>
+      <w:pPr>
+        <w:pStyle w:val="ListParagraph"/>
+        <w:rPr>
+          <w:sz w:val="24"/>
+          <w:szCs w:val="24"/>
+        </w:rPr>
+      </w:pPr>
+      <w:r>
+        <w:rPr>
+          <w:sz w:val="24"/>
+          <w:szCs w:val="24"/>
+        </w:rPr>
+        <w:t xml:space="preserve">The best </w:t>
       </w:r>
       <w:proofErr w:type="spellStart"/>
       <w:r>
@@ -1966,7 +2113,7 @@
           <w:sz w:val="24"/>
           <w:szCs w:val="24"/>
         </w:rPr>
-        <w:t>dropbox</w:t>
+        <w:t>omnidirectional</w:t>
       </w:r>
       <w:proofErr w:type="spellEnd"/>
       <w:r>
@@ -1974,15 +2121,263 @@
           <w:sz w:val="24"/>
           <w:szCs w:val="24"/>
         </w:rPr>
-        <w:t xml:space="preserve"> folder</w:t>
-      </w:r>
-      <w:r>
-        <w:rPr>
-          <w:sz w:val="24"/>
-          <w:szCs w:val="24"/>
-        </w:rPr>
-        <w:t xml:space="preserve"> [6]. </w:t>
-      </w:r>
+        <w:t xml:space="preserve"> antenna is the </w:t>
+      </w:r>
+      <w:proofErr w:type="spellStart"/>
+      <w:r>
+        <w:rPr>
+          <w:sz w:val="24"/>
+          <w:szCs w:val="24"/>
+        </w:rPr>
+        <w:t>Lindenblad</w:t>
+      </w:r>
+      <w:proofErr w:type="spellEnd"/>
+      <w:r>
+        <w:rPr>
+          <w:sz w:val="24"/>
+          <w:szCs w:val="24"/>
+        </w:rPr>
+        <w:t>. The overhead null should not be a problem.</w:t>
+      </w:r>
+    </w:p>
+    <w:p>
+      <w:pPr>
+        <w:pStyle w:val="ListParagraph"/>
+        <w:rPr>
+          <w:sz w:val="24"/>
+          <w:szCs w:val="24"/>
+        </w:rPr>
+      </w:pPr>
+      <w:r>
+        <w:rPr>
+          <w:sz w:val="24"/>
+          <w:szCs w:val="24"/>
+        </w:rPr>
+        <w:t xml:space="preserve">The best antenna </w:t>
+      </w:r>
+      <w:r>
+        <w:rPr>
+          <w:sz w:val="24"/>
+          <w:szCs w:val="24"/>
+        </w:rPr>
+        <w:t>for</w:t>
+      </w:r>
+      <w:r>
+        <w:rPr>
+          <w:sz w:val="24"/>
+          <w:szCs w:val="24"/>
+        </w:rPr>
+        <w:t xml:space="preserve"> 2M is a small </w:t>
+      </w:r>
+      <w:proofErr w:type="spellStart"/>
+      <w:r>
+        <w:rPr>
+          <w:sz w:val="24"/>
+          <w:szCs w:val="24"/>
+        </w:rPr>
+        <w:t>yagi</w:t>
+      </w:r>
+      <w:proofErr w:type="spellEnd"/>
+      <w:r>
+        <w:rPr>
+          <w:sz w:val="24"/>
+          <w:szCs w:val="24"/>
+        </w:rPr>
+        <w:t xml:space="preserve">. The 3 element version modelled is far better than any of the other antennas. </w:t>
+      </w:r>
+      <w:r>
+        <w:rPr>
+          <w:sz w:val="24"/>
+          <w:szCs w:val="24"/>
+        </w:rPr>
+        <w:t xml:space="preserve"> </w:t>
+      </w:r>
+      <w:r>
+        <w:rPr>
+          <w:sz w:val="24"/>
+          <w:szCs w:val="24"/>
+        </w:rPr>
+        <w:t>You can use vertical polarization, a fixed elevation of 25 degrees and an azimuth rotator on a home station and obtain good results.  Circular polarization and an elevation rotator are probably overkill.</w:t>
+      </w:r>
+    </w:p>
+    <w:p>
+      <w:pPr>
+        <w:pStyle w:val="ListParagraph"/>
+        <w:rPr>
+          <w:sz w:val="24"/>
+          <w:szCs w:val="24"/>
+        </w:rPr>
+      </w:pPr>
+    </w:p>
+    <w:p>
+      <w:pPr>
+        <w:pStyle w:val="ListParagraph"/>
+        <w:rPr>
+          <w:sz w:val="24"/>
+          <w:szCs w:val="24"/>
+        </w:rPr>
+      </w:pPr>
+      <w:r>
+        <w:rPr>
+          <w:sz w:val="24"/>
+          <w:szCs w:val="24"/>
+        </w:rPr>
+        <w:t xml:space="preserve">For a 70CM downlinks, the ISS can be worked with most antennas but for RS44, SO-50 and the upcoming Golf satellites, a </w:t>
+      </w:r>
+      <w:proofErr w:type="spellStart"/>
+      <w:r>
+        <w:rPr>
+          <w:sz w:val="24"/>
+          <w:szCs w:val="24"/>
+        </w:rPr>
+        <w:t>yagi</w:t>
+      </w:r>
+      <w:proofErr w:type="spellEnd"/>
+      <w:r>
+        <w:rPr>
+          <w:sz w:val="24"/>
+          <w:szCs w:val="24"/>
+        </w:rPr>
+        <w:t xml:space="preserve"> will be required. </w:t>
+      </w:r>
+      <w:r>
+        <w:rPr>
+          <w:sz w:val="24"/>
+          <w:szCs w:val="24"/>
+        </w:rPr>
+        <w:t>Again vertical polarization, a fixed elevation and an azimuth rotator</w:t>
+      </w:r>
+      <w:r>
+        <w:rPr>
+          <w:sz w:val="24"/>
+          <w:szCs w:val="24"/>
+        </w:rPr>
+        <w:t xml:space="preserve"> will give good results.</w:t>
+      </w:r>
+    </w:p>
+    <w:p>
+      <w:pPr>
+        <w:pStyle w:val="ListParagraph"/>
+        <w:rPr>
+          <w:sz w:val="24"/>
+          <w:szCs w:val="24"/>
+        </w:rPr>
+      </w:pPr>
+      <w:r>
+        <w:rPr>
+          <w:sz w:val="24"/>
+          <w:szCs w:val="24"/>
+        </w:rPr>
+        <w:t xml:space="preserve"> </w:t>
+      </w:r>
+    </w:p>
+    <w:p>
+      <w:pPr>
+        <w:spacing w:after="0"/>
+        <w:rPr>
+          <w:sz w:val="24"/>
+          <w:szCs w:val="24"/>
+        </w:rPr>
+      </w:pPr>
+      <w:r>
+        <w:rPr>
+          <w:sz w:val="24"/>
+          <w:szCs w:val="24"/>
+        </w:rPr>
+        <w:t>Note 1: Figure 1 was produced with an old DOS program, “</w:t>
+      </w:r>
+      <w:proofErr w:type="spellStart"/>
+      <w:r>
+        <w:rPr>
+          <w:sz w:val="24"/>
+          <w:szCs w:val="24"/>
+        </w:rPr>
+        <w:t>Leovis</w:t>
+      </w:r>
+      <w:proofErr w:type="spellEnd"/>
+      <w:r>
+        <w:rPr>
+          <w:sz w:val="24"/>
+          <w:szCs w:val="24"/>
+        </w:rPr>
+        <w:t xml:space="preserve">” by Duncan Courtenay N5BF. Many years ago, Courtney Duncan N5BF wrote a simple program to predict the time spent at various elevation angles. This program </w:t>
+      </w:r>
+      <w:r>
+        <w:rPr>
+          <w:sz w:val="24"/>
+          <w:szCs w:val="24"/>
+        </w:rPr>
+        <w:t>i</w:t>
+      </w:r>
+      <w:r>
+        <w:rPr>
+          <w:sz w:val="24"/>
+          <w:szCs w:val="24"/>
+        </w:rPr>
+        <w:t>s available in the AMSAT archives as “</w:t>
+      </w:r>
+      <w:proofErr w:type="spellStart"/>
+      <w:r>
+        <w:rPr>
+          <w:sz w:val="24"/>
+          <w:szCs w:val="24"/>
+        </w:rPr>
+        <w:t>Leovis</w:t>
+      </w:r>
+      <w:proofErr w:type="spellEnd"/>
+      <w:r>
+        <w:rPr>
+          <w:sz w:val="24"/>
+          <w:szCs w:val="24"/>
+        </w:rPr>
+        <w:t>”</w:t>
+      </w:r>
+      <w:r>
+        <w:rPr>
+          <w:sz w:val="24"/>
+          <w:szCs w:val="24"/>
+        </w:rPr>
+        <w:t xml:space="preserve"> (</w:t>
+      </w:r>
+      <w:r>
+        <w:rPr>
+          <w:sz w:val="24"/>
+          <w:szCs w:val="24"/>
+        </w:rPr>
+        <w:t>https://www.amsat.org/amsat/ftp/software/PC/tracking/</w:t>
+      </w:r>
+      <w:r>
+        <w:rPr>
+          <w:sz w:val="24"/>
+          <w:szCs w:val="24"/>
+        </w:rPr>
+        <w:t>leovis.zip)</w:t>
+      </w:r>
+      <w:r>
+        <w:rPr>
+          <w:sz w:val="24"/>
+          <w:szCs w:val="24"/>
+        </w:rPr>
+        <w:t>.  This is an old DOS program and would not run on my Windows 10 box. Duncan was kind enough to include the source code in the distribution and I was able to re-compile and run it.</w:t>
+      </w:r>
+    </w:p>
+    <w:p>
+      <w:pPr>
+        <w:pStyle w:val="ListParagraph"/>
+        <w:rPr>
+          <w:sz w:val="24"/>
+          <w:szCs w:val="24"/>
+        </w:rPr>
+      </w:pPr>
+    </w:p>
+    <w:p>
+      <w:pPr>
+        <w:pStyle w:val="ListParagraph"/>
+        <w:rPr>
+          <w:sz w:val="24"/>
+          <w:szCs w:val="24"/>
+        </w:rPr>
+      </w:pPr>
     </w:p>
     <w:p>
       <w:pPr>
@@ -1993,52 +2388,50 @@
           <w:szCs w:val="24"/>
         </w:rPr>
       </w:pPr>
-    </w:p>
-    <w:p>
-      <w:pPr>
-        <w:pStyle w:val="ListParagraph"/>
-        <w:rPr>
-          <w:sz w:val="24"/>
-          <w:szCs w:val="24"/>
-        </w:rPr>
-      </w:pPr>
       <w:r>
         <w:rPr>
           <w:b/>
           <w:sz w:val="24"/>
           <w:szCs w:val="24"/>
         </w:rPr>
-        <w:t xml:space="preserve">Conclusions: </w:t>
-      </w:r>
-    </w:p>
-    <w:p>
-      <w:pPr>
-        <w:pStyle w:val="ListParagraph"/>
-        <w:rPr>
-          <w:sz w:val="24"/>
-          <w:szCs w:val="24"/>
-        </w:rPr>
-      </w:pPr>
-      <w:r>
-        <w:rPr>
-          <w:sz w:val="24"/>
-          <w:szCs w:val="24"/>
-        </w:rPr>
-        <w:t>Satellites with a 2M downlink</w:t>
-      </w:r>
-      <w:r>
-        <w:rPr>
-          <w:sz w:val="24"/>
-          <w:szCs w:val="24"/>
-        </w:rPr>
-        <w:t xml:space="preserve"> can be worked with most antennas</w:t>
-      </w:r>
-      <w:r>
-        <w:rPr>
-          <w:sz w:val="24"/>
-          <w:szCs w:val="24"/>
-        </w:rPr>
-        <w:t>. Even a simple ¼ wave ground</w:t>
+        <w:t>References:</w:t>
+      </w:r>
+    </w:p>
+    <w:p>
+      <w:pPr>
+        <w:pStyle w:val="ListParagraph"/>
+        <w:rPr>
+          <w:sz w:val="24"/>
+          <w:szCs w:val="24"/>
+        </w:rPr>
+      </w:pPr>
+      <w:r>
+        <w:rPr>
+          <w:sz w:val="24"/>
+          <w:szCs w:val="24"/>
+        </w:rPr>
+        <w:t>[1</w:t>
+      </w:r>
+      <w:r>
+        <w:rPr>
+          <w:sz w:val="24"/>
+          <w:szCs w:val="24"/>
+        </w:rPr>
+        <w:t>]</w:t>
+      </w:r>
+      <w:r>
+        <w:rPr>
+          <w:sz w:val="24"/>
+          <w:szCs w:val="24"/>
+        </w:rPr>
+        <w:t xml:space="preserve">: </w:t>
+      </w:r>
+      <w:r>
+        <w:rPr>
+          <w:sz w:val="24"/>
+          <w:szCs w:val="24"/>
+        </w:rPr>
+        <w:t>https://www.eznec.com/</w:t>
       </w:r>
       <w:r>
         <w:rPr>
@@ -2047,19 +2440,187 @@
         </w:rPr>
         <w:t xml:space="preserve"> </w:t>
       </w:r>
-      <w:r>
-        <w:rPr>
-          <w:sz w:val="24"/>
-          <w:szCs w:val="24"/>
-        </w:rPr>
-        <w:t xml:space="preserve">plane will </w:t>
-      </w:r>
-      <w:r>
-        <w:rPr>
-          <w:sz w:val="24"/>
-          <w:szCs w:val="24"/>
-        </w:rPr>
-        <w:t>give surprisingly good results.</w:t>
+    </w:p>
+    <w:p>
+      <w:pPr>
+        <w:pStyle w:val="ListParagraph"/>
+        <w:rPr>
+          <w:sz w:val="24"/>
+          <w:szCs w:val="24"/>
+        </w:rPr>
+      </w:pPr>
+    </w:p>
+    <w:p>
+      <w:pPr>
+        <w:pStyle w:val="ListParagraph"/>
+        <w:rPr>
+          <w:sz w:val="24"/>
+          <w:szCs w:val="24"/>
+        </w:rPr>
+      </w:pPr>
+      <w:r>
+        <w:rPr>
+          <w:sz w:val="24"/>
+          <w:szCs w:val="24"/>
+        </w:rPr>
+        <w:t>[2</w:t>
+      </w:r>
+      <w:r>
+        <w:rPr>
+          <w:sz w:val="24"/>
+          <w:szCs w:val="24"/>
+        </w:rPr>
+        <w:t>]</w:t>
+      </w:r>
+      <w:r>
+        <w:rPr>
+          <w:sz w:val="24"/>
+          <w:szCs w:val="24"/>
+        </w:rPr>
+        <w:t xml:space="preserve">: </w:t>
+      </w:r>
+      <w:hyperlink r:id="rId5" w:history="1">
+        <w:r>
+          <w:rPr>
+            <w:rStyle w:val="Hyperlink"/>
+            <w:sz w:val="24"/>
+            <w:szCs w:val="24"/>
+          </w:rPr>
+          <w:t>https://github.com/TerryOz/Evaluating-LEO-Antennas</w:t>
+        </w:r>
+      </w:hyperlink>
+    </w:p>
+    <w:p>
+      <w:pPr>
+        <w:pStyle w:val="ListParagraph"/>
+        <w:rPr>
+          <w:sz w:val="24"/>
+          <w:szCs w:val="24"/>
+        </w:rPr>
+      </w:pPr>
+    </w:p>
+    <w:p>
+      <w:pPr>
+        <w:pStyle w:val="ListParagraph"/>
+        <w:rPr>
+          <w:sz w:val="24"/>
+          <w:szCs w:val="24"/>
+        </w:rPr>
+      </w:pPr>
+      <w:r>
+        <w:rPr>
+          <w:sz w:val="24"/>
+          <w:szCs w:val="24"/>
+        </w:rPr>
+        <w:t>[</w:t>
+      </w:r>
+      <w:r>
+        <w:rPr>
+          <w:sz w:val="24"/>
+          <w:szCs w:val="24"/>
+        </w:rPr>
+        <w:t>3</w:t>
+      </w:r>
+      <w:r>
+        <w:rPr>
+          <w:sz w:val="24"/>
+          <w:szCs w:val="24"/>
+        </w:rPr>
+        <w:t>]</w:t>
+      </w:r>
+      <w:r>
+        <w:rPr>
+          <w:sz w:val="24"/>
+          <w:szCs w:val="24"/>
+        </w:rPr>
+        <w:t xml:space="preserve">: </w:t>
+      </w:r>
+      <w:proofErr w:type="spellStart"/>
+      <w:r>
+        <w:rPr>
+          <w:sz w:val="24"/>
+          <w:szCs w:val="24"/>
+        </w:rPr>
+        <w:t>Amsat</w:t>
+      </w:r>
+      <w:proofErr w:type="spellEnd"/>
+      <w:r>
+        <w:rPr>
+          <w:sz w:val="24"/>
+          <w:szCs w:val="24"/>
+        </w:rPr>
+        <w:t xml:space="preserve"> Journal Vol3 No 1 March 1990: Antennas for </w:t>
+      </w:r>
+      <w:proofErr w:type="spellStart"/>
+      <w:r>
+        <w:rPr>
+          <w:sz w:val="24"/>
+          <w:szCs w:val="24"/>
+        </w:rPr>
+        <w:t>Microsat</w:t>
+      </w:r>
+      <w:proofErr w:type="spellEnd"/>
+      <w:r>
+        <w:rPr>
+          <w:sz w:val="24"/>
+          <w:szCs w:val="24"/>
+        </w:rPr>
+        <w:t xml:space="preserve"> Ground Stations by Dick </w:t>
+      </w:r>
+      <w:proofErr w:type="spellStart"/>
+      <w:r>
+        <w:rPr>
+          <w:sz w:val="24"/>
+          <w:szCs w:val="24"/>
+        </w:rPr>
+        <w:t>Janson</w:t>
+      </w:r>
+      <w:proofErr w:type="spellEnd"/>
+      <w:r>
+        <w:rPr>
+          <w:sz w:val="24"/>
+          <w:szCs w:val="24"/>
+        </w:rPr>
+        <w:t xml:space="preserve"> WD4FAB. </w:t>
+      </w:r>
+    </w:p>
+    <w:p>
+      <w:pPr>
+        <w:pStyle w:val="ListParagraph"/>
+        <w:rPr>
+          <w:sz w:val="24"/>
+          <w:szCs w:val="24"/>
+        </w:rPr>
+      </w:pPr>
+    </w:p>
+    <w:p>
+      <w:pPr>
+        <w:pStyle w:val="ListParagraph"/>
+        <w:rPr>
+          <w:sz w:val="24"/>
+          <w:szCs w:val="24"/>
+        </w:rPr>
+      </w:pPr>
+      <w:r>
+        <w:rPr>
+          <w:sz w:val="24"/>
+          <w:szCs w:val="24"/>
+        </w:rPr>
+        <w:t>[</w:t>
+      </w:r>
+      <w:r>
+        <w:rPr>
+          <w:sz w:val="24"/>
+          <w:szCs w:val="24"/>
+        </w:rPr>
+        <w:t>4</w:t>
+      </w:r>
+      <w:r>
+        <w:rPr>
+          <w:sz w:val="24"/>
+          <w:szCs w:val="24"/>
+        </w:rPr>
+        <w:t>]:</w:t>
       </w:r>
       <w:r>
         <w:rPr>
@@ -2073,541 +2634,9 @@
           <w:sz w:val="24"/>
           <w:szCs w:val="24"/>
         </w:rPr>
-        <w:t xml:space="preserve"> A 1dB Noise figure or better preamp would be useful but not essential.</w:t>
-      </w:r>
-    </w:p>
-    <w:p>
-      <w:pPr>
-        <w:pStyle w:val="ListParagraph"/>
-        <w:rPr>
-          <w:sz w:val="24"/>
-          <w:szCs w:val="24"/>
-        </w:rPr>
-      </w:pPr>
-      <w:r>
-        <w:rPr>
-          <w:sz w:val="24"/>
-          <w:szCs w:val="24"/>
-        </w:rPr>
-        <w:t>Eggbeaters and other types of Turnstiles will give varying results at low angles due to ground reflections but work well above 20 degrees elevation.</w:t>
-      </w:r>
-    </w:p>
-    <w:p>
-      <w:pPr>
-        <w:pStyle w:val="ListParagraph"/>
-        <w:rPr>
-          <w:sz w:val="24"/>
-          <w:szCs w:val="24"/>
-        </w:rPr>
-      </w:pPr>
-      <w:r>
-        <w:rPr>
-          <w:sz w:val="24"/>
-          <w:szCs w:val="24"/>
-        </w:rPr>
-        <w:t>Similar comments apply to the QFH antenna.</w:t>
-      </w:r>
-    </w:p>
-    <w:p>
-      <w:pPr>
-        <w:pStyle w:val="ListParagraph"/>
-        <w:rPr>
-          <w:sz w:val="24"/>
-          <w:szCs w:val="24"/>
-        </w:rPr>
-      </w:pPr>
-      <w:r>
-        <w:rPr>
-          <w:sz w:val="24"/>
-          <w:szCs w:val="24"/>
-        </w:rPr>
-        <w:t xml:space="preserve">The best </w:t>
-      </w:r>
-      <w:proofErr w:type="spellStart"/>
-      <w:r>
-        <w:rPr>
-          <w:sz w:val="24"/>
-          <w:szCs w:val="24"/>
-        </w:rPr>
-        <w:t>omnidirectional</w:t>
-      </w:r>
-      <w:proofErr w:type="spellEnd"/>
-      <w:r>
-        <w:rPr>
-          <w:sz w:val="24"/>
-          <w:szCs w:val="24"/>
-        </w:rPr>
-        <w:t xml:space="preserve"> antenna is the </w:t>
-      </w:r>
-      <w:proofErr w:type="spellStart"/>
-      <w:r>
-        <w:rPr>
-          <w:sz w:val="24"/>
-          <w:szCs w:val="24"/>
-        </w:rPr>
-        <w:t>Lindenblad</w:t>
-      </w:r>
-      <w:proofErr w:type="spellEnd"/>
-      <w:r>
-        <w:rPr>
-          <w:sz w:val="24"/>
-          <w:szCs w:val="24"/>
-        </w:rPr>
-        <w:t>. The overhead null should not be a problem.</w:t>
-      </w:r>
-    </w:p>
-    <w:p>
-      <w:pPr>
-        <w:pStyle w:val="ListParagraph"/>
-        <w:rPr>
-          <w:sz w:val="24"/>
-          <w:szCs w:val="24"/>
-        </w:rPr>
-      </w:pPr>
-      <w:r>
-        <w:rPr>
-          <w:sz w:val="24"/>
-          <w:szCs w:val="24"/>
-        </w:rPr>
-        <w:t xml:space="preserve">The best antenna </w:t>
-      </w:r>
-      <w:r>
-        <w:rPr>
-          <w:sz w:val="24"/>
-          <w:szCs w:val="24"/>
-        </w:rPr>
-        <w:t>for</w:t>
-      </w:r>
-      <w:r>
-        <w:rPr>
-          <w:sz w:val="24"/>
-          <w:szCs w:val="24"/>
-        </w:rPr>
-        <w:t xml:space="preserve"> 2M is a small </w:t>
-      </w:r>
-      <w:proofErr w:type="spellStart"/>
-      <w:r>
-        <w:rPr>
-          <w:sz w:val="24"/>
-          <w:szCs w:val="24"/>
-        </w:rPr>
-        <w:t>yagi</w:t>
-      </w:r>
-      <w:proofErr w:type="spellEnd"/>
-      <w:r>
-        <w:rPr>
-          <w:sz w:val="24"/>
-          <w:szCs w:val="24"/>
-        </w:rPr>
-        <w:t xml:space="preserve">. The 3 element version modelled is far better than any of the other antennas. </w:t>
-      </w:r>
-      <w:r>
-        <w:rPr>
-          <w:sz w:val="24"/>
-          <w:szCs w:val="24"/>
-        </w:rPr>
         <w:t xml:space="preserve"> </w:t>
       </w:r>
-      <w:r>
-        <w:rPr>
-          <w:sz w:val="24"/>
-          <w:szCs w:val="24"/>
-        </w:rPr>
-        <w:t>You can use vertical polarization, a fixed elevation of 25 degrees and an azimuth rotator on a home station and obtain good results.  Circular polarization and an elevation rotator are probably overkill.</w:t>
-      </w:r>
-    </w:p>
-    <w:p>
-      <w:pPr>
-        <w:pStyle w:val="ListParagraph"/>
-        <w:rPr>
-          <w:sz w:val="24"/>
-          <w:szCs w:val="24"/>
-        </w:rPr>
-      </w:pPr>
-    </w:p>
-    <w:p>
-      <w:pPr>
-        <w:pStyle w:val="ListParagraph"/>
-        <w:rPr>
-          <w:sz w:val="24"/>
-          <w:szCs w:val="24"/>
-        </w:rPr>
-      </w:pPr>
-      <w:r>
-        <w:rPr>
-          <w:sz w:val="24"/>
-          <w:szCs w:val="24"/>
-        </w:rPr>
-        <w:t xml:space="preserve">For a 70CM downlinks, the ISS can be worked with most antennas but for RS44, SO-50 and the upcoming Golf satellites, a </w:t>
-      </w:r>
-      <w:proofErr w:type="spellStart"/>
-      <w:r>
-        <w:rPr>
-          <w:sz w:val="24"/>
-          <w:szCs w:val="24"/>
-        </w:rPr>
-        <w:t>yagi</w:t>
-      </w:r>
-      <w:proofErr w:type="spellEnd"/>
-      <w:r>
-        <w:rPr>
-          <w:sz w:val="24"/>
-          <w:szCs w:val="24"/>
-        </w:rPr>
-        <w:t xml:space="preserve"> will be required. </w:t>
-      </w:r>
-      <w:r>
-        <w:rPr>
-          <w:sz w:val="24"/>
-          <w:szCs w:val="24"/>
-        </w:rPr>
-        <w:t>Again vertical polarization, a fixed elevation and an azimuth rotator</w:t>
-      </w:r>
-      <w:r>
-        <w:rPr>
-          <w:sz w:val="24"/>
-          <w:szCs w:val="24"/>
-        </w:rPr>
-        <w:t xml:space="preserve"> will give good results.</w:t>
-      </w:r>
-    </w:p>
-    <w:p>
-      <w:pPr>
-        <w:pStyle w:val="ListParagraph"/>
-        <w:rPr>
-          <w:sz w:val="24"/>
-          <w:szCs w:val="24"/>
-        </w:rPr>
-      </w:pPr>
-      <w:r>
-        <w:rPr>
-          <w:sz w:val="24"/>
-          <w:szCs w:val="24"/>
-        </w:rPr>
-        <w:t xml:space="preserve"> </w:t>
-      </w:r>
-    </w:p>
-    <w:p>
-      <w:pPr>
-        <w:spacing w:after="0"/>
-        <w:rPr>
-          <w:sz w:val="24"/>
-          <w:szCs w:val="24"/>
-        </w:rPr>
-      </w:pPr>
-      <w:r>
-        <w:rPr>
-          <w:sz w:val="24"/>
-          <w:szCs w:val="24"/>
-        </w:rPr>
-        <w:t>Note 1: Figure 1 was produced with an old DOS program, “</w:t>
-      </w:r>
-      <w:proofErr w:type="spellStart"/>
-      <w:r>
-        <w:rPr>
-          <w:sz w:val="24"/>
-          <w:szCs w:val="24"/>
-        </w:rPr>
-        <w:t>Leovis</w:t>
-      </w:r>
-      <w:proofErr w:type="spellEnd"/>
-      <w:r>
-        <w:rPr>
-          <w:sz w:val="24"/>
-          <w:szCs w:val="24"/>
-        </w:rPr>
-        <w:t>” by Duncan Courtenay N5BF. Many years ago, Courtney Duncan N5BF wrote a simple program to predict the time spent at various elevation angles. This program was available in the AMSAT archives as “</w:t>
-      </w:r>
-      <w:proofErr w:type="spellStart"/>
-      <w:r>
-        <w:rPr>
-          <w:sz w:val="24"/>
-          <w:szCs w:val="24"/>
-        </w:rPr>
-        <w:t>Leovis</w:t>
-      </w:r>
-      <w:proofErr w:type="spellEnd"/>
-      <w:r>
-        <w:rPr>
-          <w:sz w:val="24"/>
-          <w:szCs w:val="24"/>
-        </w:rPr>
-        <w:t>”.  This is an old DOS program and would not run on my Windows 10 box. Duncan was kind enough to include the source code in the distribution and I was able to re-compile and run it.</w:t>
-      </w:r>
-    </w:p>
-    <w:p>
-      <w:pPr>
-        <w:pStyle w:val="ListParagraph"/>
-        <w:rPr>
-          <w:sz w:val="24"/>
-          <w:szCs w:val="24"/>
-        </w:rPr>
-      </w:pPr>
-    </w:p>
-    <w:p>
-      <w:pPr>
-        <w:pStyle w:val="ListParagraph"/>
-        <w:rPr>
-          <w:sz w:val="24"/>
-          <w:szCs w:val="24"/>
-        </w:rPr>
-      </w:pPr>
-    </w:p>
-    <w:p>
-      <w:pPr>
-        <w:pStyle w:val="ListParagraph"/>
-        <w:rPr>
-          <w:b/>
-          <w:sz w:val="24"/>
-          <w:szCs w:val="24"/>
-        </w:rPr>
-      </w:pPr>
-      <w:r>
-        <w:rPr>
-          <w:b/>
-          <w:sz w:val="24"/>
-          <w:szCs w:val="24"/>
-        </w:rPr>
-        <w:t>References:</w:t>
-      </w:r>
-    </w:p>
-    <w:p>
-      <w:pPr>
-        <w:pStyle w:val="ListParagraph"/>
-        <w:rPr>
-          <w:sz w:val="24"/>
-          <w:szCs w:val="24"/>
-        </w:rPr>
-      </w:pPr>
-      <w:r>
-        <w:rPr>
-          <w:sz w:val="24"/>
-          <w:szCs w:val="24"/>
-        </w:rPr>
-        <w:t>[1</w:t>
-      </w:r>
-      <w:r>
-        <w:rPr>
-          <w:sz w:val="24"/>
-          <w:szCs w:val="24"/>
-        </w:rPr>
-        <w:t>]</w:t>
-      </w:r>
-      <w:r>
-        <w:rPr>
-          <w:sz w:val="24"/>
-          <w:szCs w:val="24"/>
-        </w:rPr>
-        <w:t xml:space="preserve">: </w:t>
-      </w:r>
-      <w:r>
-        <w:rPr>
-          <w:sz w:val="24"/>
-          <w:szCs w:val="24"/>
-        </w:rPr>
-        <w:t>https://www.eznec.com/</w:t>
-      </w:r>
-      <w:r>
-        <w:rPr>
-          <w:sz w:val="24"/>
-          <w:szCs w:val="24"/>
-        </w:rPr>
-        <w:t xml:space="preserve"> </w:t>
-      </w:r>
-    </w:p>
-    <w:p>
-      <w:pPr>
-        <w:pStyle w:val="ListParagraph"/>
-        <w:rPr>
-          <w:sz w:val="24"/>
-          <w:szCs w:val="24"/>
-        </w:rPr>
-      </w:pPr>
-    </w:p>
-    <w:p>
-      <w:pPr>
-        <w:pStyle w:val="ListParagraph"/>
-        <w:rPr>
-          <w:sz w:val="24"/>
-          <w:szCs w:val="24"/>
-        </w:rPr>
-      </w:pPr>
-      <w:r>
-        <w:rPr>
-          <w:sz w:val="24"/>
-          <w:szCs w:val="24"/>
-        </w:rPr>
-        <w:t>[2</w:t>
-      </w:r>
-      <w:r>
-        <w:rPr>
-          <w:sz w:val="24"/>
-          <w:szCs w:val="24"/>
-        </w:rPr>
-        <w:t>]</w:t>
-      </w:r>
-      <w:r>
-        <w:rPr>
-          <w:sz w:val="24"/>
-          <w:szCs w:val="24"/>
-        </w:rPr>
-        <w:t xml:space="preserve">: </w:t>
-      </w:r>
-      <w:r>
-        <w:rPr>
-          <w:sz w:val="24"/>
-          <w:szCs w:val="24"/>
-        </w:rPr>
-        <w:t>https://www.dropbox.com/sh/oeffm3cx9mttncb/AAAhoZqH2ri3kb78Fy47ghWHa?dl=0</w:t>
-      </w:r>
-    </w:p>
-    <w:p>
-      <w:pPr>
-        <w:pStyle w:val="ListParagraph"/>
-        <w:rPr>
-          <w:sz w:val="24"/>
-          <w:szCs w:val="24"/>
-        </w:rPr>
-      </w:pPr>
-    </w:p>
-    <w:p>
-      <w:pPr>
-        <w:pStyle w:val="ListParagraph"/>
-        <w:rPr>
-          <w:sz w:val="24"/>
-          <w:szCs w:val="24"/>
-        </w:rPr>
-      </w:pPr>
-      <w:r>
-        <w:rPr>
-          <w:sz w:val="24"/>
-          <w:szCs w:val="24"/>
-        </w:rPr>
-        <w:t>[</w:t>
-      </w:r>
-      <w:r>
-        <w:rPr>
-          <w:sz w:val="24"/>
-          <w:szCs w:val="24"/>
-        </w:rPr>
-        <w:t>3</w:t>
-      </w:r>
-      <w:r>
-        <w:rPr>
-          <w:sz w:val="24"/>
-          <w:szCs w:val="24"/>
-        </w:rPr>
-        <w:t>]</w:t>
-      </w:r>
-      <w:r>
-        <w:rPr>
-          <w:sz w:val="24"/>
-          <w:szCs w:val="24"/>
-        </w:rPr>
-        <w:t xml:space="preserve">: </w:t>
-      </w:r>
-      <w:proofErr w:type="spellStart"/>
-      <w:r>
-        <w:rPr>
-          <w:sz w:val="24"/>
-          <w:szCs w:val="24"/>
-        </w:rPr>
-        <w:t>Amsat</w:t>
-      </w:r>
-      <w:proofErr w:type="spellEnd"/>
-      <w:r>
-        <w:rPr>
-          <w:sz w:val="24"/>
-          <w:szCs w:val="24"/>
-        </w:rPr>
-        <w:t xml:space="preserve"> Journal Vol3 No 1 March 1990: Antennas for </w:t>
-      </w:r>
-      <w:proofErr w:type="spellStart"/>
-      <w:r>
-        <w:rPr>
-          <w:sz w:val="24"/>
-          <w:szCs w:val="24"/>
-        </w:rPr>
-        <w:t>Microsat</w:t>
-      </w:r>
-      <w:proofErr w:type="spellEnd"/>
-      <w:r>
-        <w:rPr>
-          <w:sz w:val="24"/>
-          <w:szCs w:val="24"/>
-        </w:rPr>
-        <w:t xml:space="preserve"> Ground Stations by Dick </w:t>
-      </w:r>
-      <w:proofErr w:type="spellStart"/>
-      <w:r>
-        <w:rPr>
-          <w:sz w:val="24"/>
-          <w:szCs w:val="24"/>
-        </w:rPr>
-        <w:t>Janson</w:t>
-      </w:r>
-      <w:proofErr w:type="spellEnd"/>
-      <w:r>
-        <w:rPr>
-          <w:sz w:val="24"/>
-          <w:szCs w:val="24"/>
-        </w:rPr>
-        <w:t xml:space="preserve"> WD4FAB. </w:t>
-      </w:r>
-    </w:p>
-    <w:p>
-      <w:pPr>
-        <w:pStyle w:val="ListParagraph"/>
-        <w:rPr>
-          <w:sz w:val="24"/>
-          <w:szCs w:val="24"/>
-        </w:rPr>
-      </w:pPr>
-    </w:p>
-    <w:p>
-      <w:pPr>
-        <w:pStyle w:val="ListParagraph"/>
-        <w:rPr>
-          <w:sz w:val="24"/>
-          <w:szCs w:val="24"/>
-        </w:rPr>
-      </w:pPr>
-      <w:r>
-        <w:rPr>
-          <w:sz w:val="24"/>
-          <w:szCs w:val="24"/>
-        </w:rPr>
-        <w:t>[</w:t>
-      </w:r>
-      <w:r>
-        <w:rPr>
-          <w:sz w:val="24"/>
-          <w:szCs w:val="24"/>
-        </w:rPr>
-        <w:t>4</w:t>
-      </w:r>
-      <w:r>
-        <w:rPr>
-          <w:sz w:val="24"/>
-          <w:szCs w:val="24"/>
-        </w:rPr>
-        <w:t>]:</w:t>
-      </w:r>
-      <w:r>
-        <w:rPr>
-          <w:sz w:val="24"/>
-          <w:szCs w:val="24"/>
-        </w:rPr>
-        <w:t xml:space="preserve"> </w:t>
-      </w:r>
-      <w:r>
-        <w:rPr>
-          <w:sz w:val="24"/>
-          <w:szCs w:val="24"/>
-        </w:rPr>
-        <w:t xml:space="preserve"> </w:t>
-      </w:r>
-      <w:hyperlink r:id="rId5" w:history="1">
+      <w:hyperlink r:id="rId6" w:history="1">
         <w:r>
           <w:rPr>
             <w:rStyle w:val="Hyperlink"/>
@@ -2656,7 +2685,7 @@
         </w:rPr>
         <w:t xml:space="preserve">: </w:t>
       </w:r>
-      <w:hyperlink r:id="rId6" w:history="1">
+      <w:hyperlink r:id="rId7" w:history="1">
         <w:r>
           <w:rPr>
             <w:rStyle w:val="Hyperlink"/>
@@ -2666,69 +2695,6 @@
           <w:t>https://www.dosbox.com/</w:t>
         </w:r>
       </w:hyperlink>
-    </w:p>
-    <w:p>
-      <w:pPr>
-        <w:pStyle w:val="ListParagraph"/>
-        <w:rPr>
-          <w:sz w:val="24"/>
-          <w:szCs w:val="24"/>
-        </w:rPr>
-      </w:pPr>
-    </w:p>
-    <w:p>
-      <w:pPr>
-        <w:pStyle w:val="ListParagraph"/>
-        <w:rPr>
-          <w:sz w:val="24"/>
-          <w:szCs w:val="24"/>
-        </w:rPr>
-      </w:pPr>
-      <w:r>
-        <w:rPr>
-          <w:sz w:val="24"/>
-          <w:szCs w:val="24"/>
-        </w:rPr>
-        <w:t>[6</w:t>
-      </w:r>
-      <w:r>
-        <w:rPr>
-          <w:sz w:val="24"/>
-          <w:szCs w:val="24"/>
-        </w:rPr>
-        <w:t>]</w:t>
-      </w:r>
-      <w:r>
-        <w:rPr>
-          <w:sz w:val="24"/>
-          <w:szCs w:val="24"/>
-        </w:rPr>
-        <w:t xml:space="preserve">: </w:t>
-      </w:r>
-      <w:r>
-        <w:rPr>
-          <w:sz w:val="24"/>
-          <w:szCs w:val="24"/>
-        </w:rPr>
-        <w:t>h</w:t>
-      </w:r>
-      <w:r>
-        <w:rPr>
-          <w:sz w:val="24"/>
-          <w:szCs w:val="24"/>
-        </w:rPr>
-        <w:t>ttps://www.dropbox.com/scl/fo/bzysnecgn6f3dn37zg403/h?dl=0&amp;rlkey=8cy3f13p0cd9c2yuqz82sn6f6</w:t>
-      </w:r>
-    </w:p>
-    <w:p>
-      <w:pPr>
-        <w:pStyle w:val="ListParagraph"/>
-        <w:jc w:val="right"/>
-        <w:rPr>
-          <w:sz w:val="24"/>
-          <w:szCs w:val="24"/>
-        </w:rPr>
-      </w:pPr>
     </w:p>
     <w:sectPr>
       <w:pgSz w:w="11906" w:h="16838"/>

</xml_diff>